<commit_message>
add lua api: and,xor,or
</commit_message>
<xml_diff>
--- a/doc/SmartCard Plus使用文档.docx
+++ b/doc/SmartCard Plus使用文档.docx
@@ -321,10 +321,8 @@
           <w:szCs w:val="32"/>
           <w:lang w:val="en-US" w:eastAsia="zh-CN"/>
         </w:rPr>
-        <w:t>2.4</w:t>
-      </w:r>
-      <w:bookmarkStart w:id="3" w:name="_GoBack"/>
-      <w:bookmarkEnd w:id="3"/>
+        <w:t>2.5</w:t>
+      </w:r>
     </w:p>
     <w:p>
       <w:pPr>
@@ -3903,6 +3901,30 @@
           <w:lang w:val="en-US" w:eastAsia="zh-CN"/>
         </w:rPr>
         <w:t>Ⅵ历史记录</w:t>
+      </w:r>
+    </w:p>
+    <w:p>
+      <w:pPr>
+        <w:rPr>
+          <w:rFonts w:hint="eastAsia"/>
+          <w:lang w:val="en-US" w:eastAsia="zh-CN"/>
+        </w:rPr>
+      </w:pPr>
+      <w:r>
+        <w:rPr>
+          <w:rFonts w:hint="eastAsia"/>
+          <w:lang w:val="en-US" w:eastAsia="zh-CN"/>
+        </w:rPr>
+        <w:t>V2.5  2017.08.30</w:t>
+      </w:r>
+      <w:bookmarkStart w:id="3" w:name="_GoBack"/>
+      <w:bookmarkEnd w:id="3"/>
+      <w:r>
+        <w:rPr>
+          <w:rFonts w:hint="eastAsia"/>
+          <w:lang w:val="en-US" w:eastAsia="zh-CN"/>
+        </w:rPr>
+        <w:t xml:space="preserve">  增加luaAPI:bitand(int,int),bitor(int,int),bitxor(int,int),xor(string,string);</w:t>
       </w:r>
     </w:p>
     <w:p>

</xml_diff>